<commit_message>
Added power bi project
</commit_message>
<xml_diff>
--- a/Downloads/Jonathan-Anders-Resume.docx
+++ b/Downloads/Jonathan-Anders-Resume.docx
@@ -245,14 +245,7 @@
           <w:bCs/>
           <w:sz w:val="24"/>
         </w:rPr>
-        <w:t xml:space="preserve">. </w:t>
-      </w:r>
-      <w:r>
-        <w:rPr>
-          <w:bCs/>
-          <w:sz w:val="24"/>
-        </w:rPr>
-        <w:t>Gained experience in:</w:t>
+        <w:t>. Gained experience in:</w:t>
       </w:r>
       <w:r>
         <w:rPr>
@@ -957,6 +950,44 @@
         </w:rPr>
       </w:pPr>
       <w:hyperlink r:id="rId8" w:history="1">
+        <w:r>
+          <w:rPr>
+            <w:rStyle w:val="Hyperlink"/>
+            <w:sz w:val="24"/>
+          </w:rPr>
+          <w:t>Power BI</w:t>
+        </w:r>
+      </w:hyperlink>
+      <w:r>
+        <w:rPr>
+          <w:sz w:val="24"/>
+        </w:rPr>
+        <w:t xml:space="preserve">: </w:t>
+      </w:r>
+      <w:r>
+        <w:rPr>
+          <w:sz w:val="24"/>
+        </w:rPr>
+        <w:t>Covid 19 Taxi Data Analysis project using Power-BI and Python. Explored and analyzed New York City taxi data pre, during, and post-pandemic, while also performing comprehensive data cleaning and processing.</w:t>
+      </w:r>
+    </w:p>
+    <w:p>
+      <w:pPr>
+        <w:pStyle w:val="ListParagraph"/>
+        <w:numPr>
+          <w:ilvl w:val="0"/>
+          <w:numId w:val="1"/>
+        </w:numPr>
+        <w:tabs>
+          <w:tab w:val="left" w:pos="833"/>
+          <w:tab w:val="left" w:pos="834"/>
+        </w:tabs>
+        <w:ind w:hanging="364"/>
+        <w:rPr>
+          <w:sz w:val="24"/>
+        </w:rPr>
+      </w:pPr>
+      <w:hyperlink r:id="rId9" w:history="1">
         <w:r>
           <w:rPr>
             <w:rStyle w:val="Hyperlink"/>
@@ -1130,7 +1161,7 @@
           <w:sz w:val="24"/>
         </w:rPr>
       </w:pPr>
-      <w:hyperlink r:id="rId9" w:history="1">
+      <w:hyperlink r:id="rId10" w:history="1">
         <w:r>
           <w:rPr>
             <w:rStyle w:val="Hyperlink"/>
@@ -1191,7 +1222,7 @@
           <w:sz w:val="24"/>
         </w:rPr>
       </w:pPr>
-      <w:hyperlink r:id="rId10" w:history="1">
+      <w:hyperlink r:id="rId11" w:history="1">
         <w:r>
           <w:rPr>
             <w:rStyle w:val="Hyperlink"/>
@@ -1255,7 +1286,7 @@
           <w:sz w:val="24"/>
         </w:rPr>
       </w:pPr>
-      <w:hyperlink r:id="rId11" w:history="1">
+      <w:hyperlink r:id="rId12" w:history="1">
         <w:r>
           <w:rPr>
             <w:rStyle w:val="Hyperlink"/>
@@ -1432,7 +1463,19 @@
         <w:rPr>
           <w:sz w:val="24"/>
         </w:rPr>
-        <w:t>, MySQL,</w:t>
+        <w:t xml:space="preserve">, </w:t>
+      </w:r>
+      <w:r>
+        <w:rPr>
+          <w:sz w:val="24"/>
+        </w:rPr>
+        <w:t xml:space="preserve">Jira, </w:t>
+      </w:r>
+      <w:r>
+        <w:rPr>
+          <w:sz w:val="24"/>
+        </w:rPr>
+        <w:t>MySQL,</w:t>
       </w:r>
       <w:r>
         <w:rPr>
@@ -1616,6 +1659,7 @@
         <w:rPr>
           <w:sz w:val="24"/>
         </w:rPr>
+        <w:lastRenderedPageBreak/>
         <w:t xml:space="preserve">Using </w:t>
       </w:r>
       <w:r>
@@ -1628,7 +1672,19 @@
         <w:rPr>
           <w:sz w:val="24"/>
         </w:rPr>
-        <w:t>Python, Excel, and Power</w:t>
+        <w:t>Python,</w:t>
+      </w:r>
+      <w:r>
+        <w:rPr>
+          <w:sz w:val="24"/>
+        </w:rPr>
+        <w:t xml:space="preserve"> Jira,</w:t>
+      </w:r>
+      <w:r>
+        <w:rPr>
+          <w:sz w:val="24"/>
+        </w:rPr>
+        <w:t xml:space="preserve"> Excel, and Power</w:t>
       </w:r>
       <w:r>
         <w:rPr>
@@ -2019,21 +2075,12 @@
           <w:sz w:val="24"/>
         </w:rPr>
       </w:pPr>
-      <w:proofErr w:type="spellStart"/>
       <w:r>
         <w:rPr>
           <w:sz w:val="24"/>
           <w:u w:val="single"/>
         </w:rPr>
-        <w:t>Sales</w:t>
-      </w:r>
-      <w:proofErr w:type="spellEnd"/>
-      <w:r>
-        <w:rPr>
-          <w:sz w:val="24"/>
-          <w:u w:val="single"/>
-        </w:rPr>
-        <w:t xml:space="preserve"> Associate and Merchandise Support</w:t>
+        <w:t>Sales Associate and Merchandise Support</w:t>
       </w:r>
       <w:r>
         <w:rPr>
@@ -2086,7 +2133,7 @@
       </w:r>
     </w:p>
     <w:sectPr>
-      <w:footerReference w:type="default" r:id="rId12"/>
+      <w:footerReference w:type="default" r:id="rId13"/>
       <w:type w:val="continuous"/>
       <w:pgSz w:w="12240" w:h="15840"/>
       <w:pgMar w:top="720" w:right="1600" w:bottom="280" w:left="1440" w:header="720" w:footer="720" w:gutter="0"/>

</xml_diff>